<commit_message>
Process plan | Schedule Control plan
</commit_message>
<xml_diff>
--- a/Submission/Project Management Template 3.0 - 4.0.docx
+++ b/Submission/Project Management Template 3.0 - 4.0.docx
@@ -1,6 +1,6 @@
 
 <file path=word/document.xml><?xml version="1.0" encoding="utf-8"?>
-<w:document xmlns:wpc="http://schemas.microsoft.com/office/word/2010/wordprocessingCanvas" xmlns:cx="http://schemas.microsoft.com/office/drawing/2014/chartex" xmlns:cx1="http://schemas.microsoft.com/office/drawing/2015/9/8/chartex" xmlns:cx2="http://schemas.microsoft.com/office/drawing/2015/10/21/chartex" xmlns:cx3="http://schemas.microsoft.com/office/drawing/2016/5/9/chartex" xmlns:cx4="http://schemas.microsoft.com/office/drawing/2016/5/10/chartex" xmlns:cx5="http://schemas.microsoft.com/office/drawing/2016/5/11/chartex" xmlns:mc="http://schemas.openxmlformats.org/markup-compatibility/2006" xmlns:o="urn:schemas-microsoft-com:office:office" xmlns:r="http://schemas.openxmlformats.org/officeDocument/2006/relationships" xmlns:m="http://schemas.openxmlformats.org/officeDocument/2006/math" xmlns:v="urn:schemas-microsoft-com:vml" xmlns:wp14="http://schemas.microsoft.com/office/word/2010/wordprocessingDrawing" xmlns:wp="http://schemas.openxmlformats.org/drawingml/2006/wordprocessingDrawing" xmlns:w10="urn:schemas-microsoft-com:office:word" xmlns:w="http://schemas.openxmlformats.org/wordprocessingml/2006/main" xmlns:w14="http://schemas.microsoft.com/office/word/2010/wordml" xmlns:w15="http://schemas.microsoft.com/office/word/2012/wordml" xmlns:w16se="http://schemas.microsoft.com/office/word/2015/wordml/symex" xmlns:wpg="http://schemas.microsoft.com/office/word/2010/wordprocessingGroup" xmlns:wpi="http://schemas.microsoft.com/office/word/2010/wordprocessingInk" xmlns:wne="http://schemas.microsoft.com/office/word/2006/wordml" xmlns:wps="http://schemas.microsoft.com/office/word/2010/wordprocessingShape" mc:Ignorable="w14 w15 w16se wp14">
+<w:document xmlns:wpc="http://schemas.microsoft.com/office/word/2010/wordprocessingCanvas" xmlns:mc="http://schemas.openxmlformats.org/markup-compatibility/2006" xmlns:o="urn:schemas-microsoft-com:office:office" xmlns:r="http://schemas.openxmlformats.org/officeDocument/2006/relationships" xmlns:m="http://schemas.openxmlformats.org/officeDocument/2006/math" xmlns:v="urn:schemas-microsoft-com:vml" xmlns:wp14="http://schemas.microsoft.com/office/word/2010/wordprocessingDrawing" xmlns:wp="http://schemas.openxmlformats.org/drawingml/2006/wordprocessingDrawing" xmlns:w10="urn:schemas-microsoft-com:office:word" xmlns:w="http://schemas.openxmlformats.org/wordprocessingml/2006/main" xmlns:w14="http://schemas.microsoft.com/office/word/2010/wordml" xmlns:w15="http://schemas.microsoft.com/office/word/2012/wordml" xmlns:wpg="http://schemas.microsoft.com/office/word/2010/wordprocessingGroup" xmlns:wpi="http://schemas.microsoft.com/office/word/2010/wordprocessingInk" xmlns:wne="http://schemas.microsoft.com/office/word/2006/wordml" xmlns:wps="http://schemas.microsoft.com/office/word/2010/wordprocessingShape" mc:Ignorable="w14 w15 wp14">
   <w:body>
     <w:p>
       <w:pPr>
@@ -2690,25 +2690,7 @@
         <w:rPr>
           <w:rFonts w:ascii="Arial" w:hAnsi="Arial" w:cs="Arial"/>
         </w:rPr>
-        <w:t xml:space="preserve">The expectation is that </w:t>
-      </w:r>
-      <w:r>
-        <w:rPr>
-          <w:rFonts w:ascii="Arial" w:hAnsi="Arial" w:cs="Arial"/>
-        </w:rPr>
-        <w:t>all</w:t>
-      </w:r>
-      <w:r>
-        <w:rPr>
-          <w:rFonts w:ascii="Arial" w:hAnsi="Arial" w:cs="Arial"/>
-        </w:rPr>
-        <w:t xml:space="preserve"> the resources will be available from the beginning of the project until the project completion and they should not change for the duration of the project. The resources needed for completion of the project can be separated i</w:t>
-      </w:r>
-      <w:r>
-        <w:rPr>
-          <w:rFonts w:ascii="Arial" w:hAnsi="Arial" w:cs="Arial"/>
-        </w:rPr>
-        <w:t>nto the following categories:</w:t>
+        <w:t>The expectation is that all the resources will be available from the beginning of the project until the project completion and they should not change for the duration of the project. The resources needed for completion of the project can be separated into the following categories:</w:t>
       </w:r>
     </w:p>
     <w:p>
@@ -2736,13 +2718,7 @@
         <w:rPr>
           <w:rFonts w:ascii="Arial" w:hAnsi="Arial" w:cs="Arial"/>
         </w:rPr>
-        <w:t>Hardware resources.</w:t>
-      </w:r>
-      <w:r>
-        <w:rPr>
-          <w:rFonts w:ascii="Arial" w:hAnsi="Arial" w:cs="Arial"/>
-        </w:rPr>
-        <w:t xml:space="preserve"> </w:t>
+        <w:t xml:space="preserve">Hardware resources. </w:t>
       </w:r>
     </w:p>
     <w:p>
@@ -2772,8 +2748,6 @@
           <w:rFonts w:ascii="Arial" w:hAnsi="Arial" w:cs="Arial"/>
         </w:rPr>
       </w:pPr>
-      <w:bookmarkStart w:id="89" w:name="_GoBack"/>
-      <w:bookmarkEnd w:id="89"/>
     </w:p>
     <w:p>
       <w:pPr>
@@ -2863,19 +2837,7 @@
         <w:rPr>
           <w:rFonts w:ascii="Arial" w:hAnsi="Arial" w:cs="Arial"/>
         </w:rPr>
-        <w:t xml:space="preserve">Each team member is responsible for maintaining the required software resources, such as: Making sure that every team member has the development tools available on his/her workstation before the start of the development. Making sure that the needed engineering software such </w:t>
-      </w:r>
-      <w:r>
-        <w:rPr>
-          <w:rFonts w:ascii="Arial" w:hAnsi="Arial" w:cs="Arial"/>
-        </w:rPr>
-        <w:t xml:space="preserve">as PHP and MySql </w:t>
-      </w:r>
-      <w:r>
-        <w:rPr>
-          <w:rFonts w:ascii="Arial" w:hAnsi="Arial" w:cs="Arial"/>
-        </w:rPr>
-        <w:t xml:space="preserve">is available to each of the member of the team. </w:t>
+        <w:t xml:space="preserve">Each team member is responsible for maintaining the required software resources, such as: Making sure that every team member has the development tools available on his/her workstation before the start of the development. Making sure that the needed engineering software such as PHP and MySql is available to each of the member of the team. </w:t>
       </w:r>
     </w:p>
     <w:p>
@@ -2893,20 +2855,21 @@
         <w:pStyle w:val="Heading2"/>
         <w:spacing w:before="0" w:line="276" w:lineRule="auto"/>
       </w:pPr>
-      <w:bookmarkStart w:id="90" w:name="_Toc61439466"/>
-      <w:bookmarkStart w:id="91" w:name="_Toc61491794"/>
-      <w:bookmarkStart w:id="92" w:name="_Toc61880874"/>
-      <w:bookmarkStart w:id="93" w:name="_Toc63481088"/>
-      <w:bookmarkStart w:id="94" w:name="_Toc478671423"/>
+      <w:bookmarkStart w:id="89" w:name="_Toc61439466"/>
+      <w:bookmarkStart w:id="90" w:name="_Toc61491794"/>
+      <w:bookmarkStart w:id="91" w:name="_Toc61880874"/>
+      <w:bookmarkStart w:id="92" w:name="_Toc63481088"/>
+      <w:bookmarkStart w:id="93" w:name="_Toc478671423"/>
       <w:r>
         <w:t>Work Plan</w:t>
       </w:r>
-      <w:bookmarkStart w:id="95" w:name="_Toc24179289"/>
-      <w:bookmarkStart w:id="96" w:name="_Toc24436638"/>
-      <w:bookmarkStart w:id="97" w:name="_Toc31451795"/>
-      <w:bookmarkStart w:id="98" w:name="_Toc31524934"/>
-      <w:bookmarkStart w:id="99" w:name="_Hlt480171255"/>
-      <w:bookmarkStart w:id="100" w:name="_Hlt480861121"/>
+      <w:bookmarkStart w:id="94" w:name="_Toc24179289"/>
+      <w:bookmarkStart w:id="95" w:name="_Toc24436638"/>
+      <w:bookmarkStart w:id="96" w:name="_Toc31451795"/>
+      <w:bookmarkStart w:id="97" w:name="_Toc31524934"/>
+      <w:bookmarkStart w:id="98" w:name="_Hlt480171255"/>
+      <w:bookmarkStart w:id="99" w:name="_Hlt480861121"/>
+      <w:bookmarkEnd w:id="89"/>
       <w:bookmarkEnd w:id="90"/>
       <w:bookmarkEnd w:id="91"/>
       <w:bookmarkEnd w:id="92"/>
@@ -2917,7 +2880,6 @@
       <w:bookmarkEnd w:id="97"/>
       <w:bookmarkEnd w:id="98"/>
       <w:bookmarkEnd w:id="99"/>
-      <w:bookmarkEnd w:id="100"/>
     </w:p>
     <w:p>
       <w:pPr>
@@ -2933,8 +2895,8 @@
           <w:szCs w:val="24"/>
         </w:rPr>
       </w:pPr>
-      <w:bookmarkStart w:id="101" w:name="_Toc458336842"/>
-      <w:bookmarkStart w:id="102" w:name="_Toc478671424"/>
+      <w:bookmarkStart w:id="100" w:name="_Toc458336842"/>
+      <w:bookmarkStart w:id="101" w:name="_Toc478671424"/>
       <w:r>
         <w:rPr>
           <w:rFonts w:cs="Arial"/>
@@ -2942,8 +2904,8 @@
         </w:rPr>
         <w:t>Work Breakdown Structure</w:t>
       </w:r>
+      <w:bookmarkEnd w:id="100"/>
       <w:bookmarkEnd w:id="101"/>
-      <w:bookmarkEnd w:id="102"/>
     </w:p>
     <w:p>
       <w:pPr>
@@ -2959,8 +2921,8 @@
           <w:szCs w:val="24"/>
         </w:rPr>
       </w:pPr>
-      <w:bookmarkStart w:id="103" w:name="_Toc458336843"/>
-      <w:bookmarkStart w:id="104" w:name="_Toc478671425"/>
+      <w:bookmarkStart w:id="102" w:name="_Toc458336843"/>
+      <w:bookmarkStart w:id="103" w:name="_Toc478671425"/>
       <w:r>
         <w:rPr>
           <w:rFonts w:cs="Arial"/>
@@ -2968,8 +2930,8 @@
         </w:rPr>
         <w:t>Schedule Allocation</w:t>
       </w:r>
+      <w:bookmarkEnd w:id="102"/>
       <w:bookmarkEnd w:id="103"/>
-      <w:bookmarkEnd w:id="104"/>
     </w:p>
     <w:p>
       <w:pPr>
@@ -2985,8 +2947,8 @@
           <w:szCs w:val="24"/>
         </w:rPr>
       </w:pPr>
-      <w:bookmarkStart w:id="105" w:name="_Toc458336844"/>
-      <w:bookmarkStart w:id="106" w:name="_Toc478671426"/>
+      <w:bookmarkStart w:id="104" w:name="_Toc458336844"/>
+      <w:bookmarkStart w:id="105" w:name="_Toc478671426"/>
       <w:r>
         <w:rPr>
           <w:rFonts w:cs="Arial"/>
@@ -2994,8 +2956,8 @@
         </w:rPr>
         <w:t>Resource Allocation</w:t>
       </w:r>
+      <w:bookmarkEnd w:id="104"/>
       <w:bookmarkEnd w:id="105"/>
-      <w:bookmarkEnd w:id="106"/>
     </w:p>
     <w:p>
       <w:pPr>
@@ -3011,8 +2973,8 @@
           <w:szCs w:val="24"/>
         </w:rPr>
       </w:pPr>
-      <w:bookmarkStart w:id="107" w:name="_Toc458336845"/>
-      <w:bookmarkStart w:id="108" w:name="_Toc478671427"/>
+      <w:bookmarkStart w:id="106" w:name="_Toc458336845"/>
+      <w:bookmarkStart w:id="107" w:name="_Toc478671427"/>
       <w:r>
         <w:rPr>
           <w:rFonts w:cs="Arial"/>
@@ -3020,8 +2982,8 @@
         </w:rPr>
         <w:t>Budget Allocation</w:t>
       </w:r>
+      <w:bookmarkEnd w:id="106"/>
       <w:bookmarkEnd w:id="107"/>
-      <w:bookmarkEnd w:id="108"/>
     </w:p>
     <w:p>
       <w:pPr>
@@ -3037,35 +2999,36 @@
         <w:pStyle w:val="Heading2"/>
         <w:spacing w:before="0" w:line="276" w:lineRule="auto"/>
       </w:pPr>
-      <w:bookmarkStart w:id="109" w:name="_Toc61354359"/>
-      <w:bookmarkStart w:id="110" w:name="_Toc61354829"/>
-      <w:bookmarkStart w:id="111" w:name="_Toc61355301"/>
-      <w:bookmarkStart w:id="112" w:name="_Toc61355771"/>
-      <w:bookmarkStart w:id="113" w:name="_Toc61354364"/>
-      <w:bookmarkStart w:id="114" w:name="_Toc61354834"/>
-      <w:bookmarkStart w:id="115" w:name="_Toc61355306"/>
-      <w:bookmarkStart w:id="116" w:name="_Toc61355776"/>
-      <w:bookmarkStart w:id="117" w:name="_Toc61354369"/>
-      <w:bookmarkStart w:id="118" w:name="_Toc61354839"/>
-      <w:bookmarkStart w:id="119" w:name="_Toc61355311"/>
-      <w:bookmarkStart w:id="120" w:name="_Toc61355781"/>
-      <w:bookmarkStart w:id="121" w:name="_Toc61354370"/>
-      <w:bookmarkStart w:id="122" w:name="_Toc61354840"/>
-      <w:bookmarkStart w:id="123" w:name="_Toc61355312"/>
-      <w:bookmarkStart w:id="124" w:name="_Toc61355782"/>
-      <w:bookmarkStart w:id="125" w:name="_Toc61354372"/>
-      <w:bookmarkStart w:id="126" w:name="_Toc61354842"/>
-      <w:bookmarkStart w:id="127" w:name="_Toc61355314"/>
-      <w:bookmarkStart w:id="128" w:name="_Toc61355784"/>
-      <w:bookmarkStart w:id="129" w:name="_Toc61354389"/>
-      <w:bookmarkStart w:id="130" w:name="_Toc61354859"/>
-      <w:bookmarkStart w:id="131" w:name="_Toc61355331"/>
-      <w:bookmarkStart w:id="132" w:name="_Toc61355801"/>
-      <w:bookmarkStart w:id="133" w:name="_Toc61439467"/>
-      <w:bookmarkStart w:id="134" w:name="_Toc61491795"/>
-      <w:bookmarkStart w:id="135" w:name="_Toc61880875"/>
-      <w:bookmarkStart w:id="136" w:name="_Toc63481089"/>
-      <w:bookmarkStart w:id="137" w:name="_Toc478671428"/>
+      <w:bookmarkStart w:id="108" w:name="_Toc61354359"/>
+      <w:bookmarkStart w:id="109" w:name="_Toc61354829"/>
+      <w:bookmarkStart w:id="110" w:name="_Toc61355301"/>
+      <w:bookmarkStart w:id="111" w:name="_Toc61355771"/>
+      <w:bookmarkStart w:id="112" w:name="_Toc61354364"/>
+      <w:bookmarkStart w:id="113" w:name="_Toc61354834"/>
+      <w:bookmarkStart w:id="114" w:name="_Toc61355306"/>
+      <w:bookmarkStart w:id="115" w:name="_Toc61355776"/>
+      <w:bookmarkStart w:id="116" w:name="_Toc61354369"/>
+      <w:bookmarkStart w:id="117" w:name="_Toc61354839"/>
+      <w:bookmarkStart w:id="118" w:name="_Toc61355311"/>
+      <w:bookmarkStart w:id="119" w:name="_Toc61355781"/>
+      <w:bookmarkStart w:id="120" w:name="_Toc61354370"/>
+      <w:bookmarkStart w:id="121" w:name="_Toc61354840"/>
+      <w:bookmarkStart w:id="122" w:name="_Toc61355312"/>
+      <w:bookmarkStart w:id="123" w:name="_Toc61355782"/>
+      <w:bookmarkStart w:id="124" w:name="_Toc61354372"/>
+      <w:bookmarkStart w:id="125" w:name="_Toc61354842"/>
+      <w:bookmarkStart w:id="126" w:name="_Toc61355314"/>
+      <w:bookmarkStart w:id="127" w:name="_Toc61355784"/>
+      <w:bookmarkStart w:id="128" w:name="_Toc61354389"/>
+      <w:bookmarkStart w:id="129" w:name="_Toc61354859"/>
+      <w:bookmarkStart w:id="130" w:name="_Toc61355331"/>
+      <w:bookmarkStart w:id="131" w:name="_Toc61355801"/>
+      <w:bookmarkStart w:id="132" w:name="_Toc61439467"/>
+      <w:bookmarkStart w:id="133" w:name="_Toc61491795"/>
+      <w:bookmarkStart w:id="134" w:name="_Toc61880875"/>
+      <w:bookmarkStart w:id="135" w:name="_Toc63481089"/>
+      <w:bookmarkStart w:id="136" w:name="_Toc478671428"/>
+      <w:bookmarkEnd w:id="108"/>
       <w:bookmarkEnd w:id="109"/>
       <w:bookmarkEnd w:id="110"/>
       <w:bookmarkEnd w:id="111"/>
@@ -3089,15 +3052,14 @@
       <w:bookmarkEnd w:id="129"/>
       <w:bookmarkEnd w:id="130"/>
       <w:bookmarkEnd w:id="131"/>
-      <w:bookmarkEnd w:id="132"/>
       <w:r>
         <w:t>Control Plan</w:t>
       </w:r>
+      <w:bookmarkEnd w:id="132"/>
       <w:bookmarkEnd w:id="133"/>
       <w:bookmarkEnd w:id="134"/>
       <w:bookmarkEnd w:id="135"/>
       <w:bookmarkEnd w:id="136"/>
-      <w:bookmarkEnd w:id="137"/>
     </w:p>
     <w:p>
       <w:pPr>
@@ -3135,12 +3097,12 @@
           <w:szCs w:val="24"/>
         </w:rPr>
       </w:pPr>
-      <w:bookmarkStart w:id="138" w:name="_Toc61439468"/>
-      <w:bookmarkStart w:id="139" w:name="_Toc61490964"/>
-      <w:bookmarkStart w:id="140" w:name="_Toc61491796"/>
-      <w:bookmarkStart w:id="141" w:name="_Toc61880876"/>
-      <w:bookmarkStart w:id="142" w:name="_Toc63481090"/>
-      <w:bookmarkStart w:id="143" w:name="_Toc478671429"/>
+      <w:bookmarkStart w:id="137" w:name="_Toc61439468"/>
+      <w:bookmarkStart w:id="138" w:name="_Toc61490964"/>
+      <w:bookmarkStart w:id="139" w:name="_Toc61491796"/>
+      <w:bookmarkStart w:id="140" w:name="_Toc61880876"/>
+      <w:bookmarkStart w:id="141" w:name="_Toc63481090"/>
+      <w:bookmarkStart w:id="142" w:name="_Toc478671429"/>
       <w:r>
         <w:rPr>
           <w:rFonts w:cs="Arial"/>
@@ -3148,12 +3110,12 @@
         </w:rPr>
         <w:t>Data Control Plan</w:t>
       </w:r>
+      <w:bookmarkEnd w:id="137"/>
       <w:bookmarkEnd w:id="138"/>
       <w:bookmarkEnd w:id="139"/>
       <w:bookmarkEnd w:id="140"/>
       <w:bookmarkEnd w:id="141"/>
       <w:bookmarkEnd w:id="142"/>
-      <w:bookmarkEnd w:id="143"/>
     </w:p>
     <w:p>
       <w:pPr>
@@ -3164,16 +3126,16 @@
           <w:szCs w:val="24"/>
         </w:rPr>
       </w:pPr>
-      <w:bookmarkStart w:id="144" w:name="_Toc67469069"/>
-      <w:bookmarkStart w:id="145" w:name="_Hlt480861580"/>
-      <w:bookmarkStart w:id="146" w:name="_Toc61439470"/>
-      <w:bookmarkStart w:id="147" w:name="_Toc61490966"/>
-      <w:bookmarkStart w:id="148" w:name="_Toc61491797"/>
-      <w:bookmarkStart w:id="149" w:name="_Toc61880877"/>
-      <w:bookmarkStart w:id="150" w:name="_Toc63481091"/>
-      <w:bookmarkStart w:id="151" w:name="_Toc478671430"/>
+      <w:bookmarkStart w:id="143" w:name="_Toc67469069"/>
+      <w:bookmarkStart w:id="144" w:name="_Hlt480861580"/>
+      <w:bookmarkStart w:id="145" w:name="_Toc61439470"/>
+      <w:bookmarkStart w:id="146" w:name="_Toc61490966"/>
+      <w:bookmarkStart w:id="147" w:name="_Toc61491797"/>
+      <w:bookmarkStart w:id="148" w:name="_Toc61880877"/>
+      <w:bookmarkStart w:id="149" w:name="_Toc63481091"/>
+      <w:bookmarkStart w:id="150" w:name="_Toc478671430"/>
+      <w:bookmarkEnd w:id="143"/>
       <w:bookmarkEnd w:id="144"/>
-      <w:bookmarkEnd w:id="145"/>
       <w:r>
         <w:rPr>
           <w:rFonts w:cs="Arial"/>
@@ -3181,12 +3143,12 @@
         </w:rPr>
         <w:t>Requirements Control Plan</w:t>
       </w:r>
+      <w:bookmarkEnd w:id="145"/>
       <w:bookmarkEnd w:id="146"/>
       <w:bookmarkEnd w:id="147"/>
       <w:bookmarkEnd w:id="148"/>
       <w:bookmarkEnd w:id="149"/>
       <w:bookmarkEnd w:id="150"/>
-      <w:bookmarkEnd w:id="151"/>
     </w:p>
     <w:p>
       <w:pPr>
@@ -3328,19 +3290,19 @@
           <w:szCs w:val="24"/>
         </w:rPr>
       </w:pPr>
-      <w:bookmarkStart w:id="152" w:name="_Hlt483882544"/>
-      <w:bookmarkStart w:id="153" w:name="_Ref481915892"/>
-      <w:bookmarkStart w:id="154" w:name="_Ref481915899"/>
-      <w:bookmarkStart w:id="155" w:name="_Toc532807421"/>
-      <w:bookmarkStart w:id="156" w:name="_Toc533317777"/>
-      <w:bookmarkStart w:id="157" w:name="_Toc51037540"/>
-      <w:bookmarkStart w:id="158" w:name="_Toc61439471"/>
-      <w:bookmarkStart w:id="159" w:name="_Toc61490967"/>
-      <w:bookmarkStart w:id="160" w:name="_Toc61491798"/>
-      <w:bookmarkStart w:id="161" w:name="_Toc61880878"/>
-      <w:bookmarkStart w:id="162" w:name="_Toc63481092"/>
-      <w:bookmarkStart w:id="163" w:name="_Toc478671431"/>
-      <w:bookmarkEnd w:id="152"/>
+      <w:bookmarkStart w:id="151" w:name="_Hlt483882544"/>
+      <w:bookmarkStart w:id="152" w:name="_Ref481915892"/>
+      <w:bookmarkStart w:id="153" w:name="_Ref481915899"/>
+      <w:bookmarkStart w:id="154" w:name="_Toc532807421"/>
+      <w:bookmarkStart w:id="155" w:name="_Toc533317777"/>
+      <w:bookmarkStart w:id="156" w:name="_Toc51037540"/>
+      <w:bookmarkStart w:id="157" w:name="_Toc61439471"/>
+      <w:bookmarkStart w:id="158" w:name="_Toc61490967"/>
+      <w:bookmarkStart w:id="159" w:name="_Toc61491798"/>
+      <w:bookmarkStart w:id="160" w:name="_Toc61880878"/>
+      <w:bookmarkStart w:id="161" w:name="_Toc63481092"/>
+      <w:bookmarkStart w:id="162" w:name="_Toc478671431"/>
+      <w:bookmarkEnd w:id="151"/>
       <w:r>
         <w:rPr>
           <w:rFonts w:cs="Arial"/>
@@ -3348,6 +3310,7 @@
         </w:rPr>
         <w:t>Schedule Control Plan</w:t>
       </w:r>
+      <w:bookmarkEnd w:id="152"/>
       <w:bookmarkEnd w:id="153"/>
       <w:bookmarkEnd w:id="154"/>
       <w:bookmarkEnd w:id="155"/>
@@ -3358,7 +3321,6 @@
       <w:bookmarkEnd w:id="160"/>
       <w:bookmarkEnd w:id="161"/>
       <w:bookmarkEnd w:id="162"/>
-      <w:bookmarkEnd w:id="163"/>
     </w:p>
     <w:p>
       <w:pPr>
@@ -3378,7 +3340,7 @@
           <w:i w:val="0"/>
           <w:szCs w:val="24"/>
         </w:rPr>
-        <w:t>Many</w:t>
+        <w:t>The project team, following the Waterfall model of the SDLC, will focus and finish 1 phase first before moving on to the next.</w:t>
       </w:r>
       <w:r>
         <w:rPr>
@@ -3386,7 +3348,7 @@
           <w:i w:val="0"/>
           <w:szCs w:val="24"/>
         </w:rPr>
-        <w:t xml:space="preserve"> factors can change when the requirements of a project are completed. </w:t>
+        <w:t xml:space="preserve"> Each phase contains several tasks, and some tasks contai</w:t>
       </w:r>
       <w:r>
         <w:rPr>
@@ -3394,7 +3356,7 @@
           <w:i w:val="0"/>
           <w:szCs w:val="24"/>
         </w:rPr>
-        <w:t>Therefore,</w:t>
+        <w:t>ns several sub-tasks.</w:t>
       </w:r>
       <w:r>
         <w:rPr>
@@ -3402,7 +3364,7 @@
           <w:i w:val="0"/>
           <w:szCs w:val="24"/>
         </w:rPr>
-        <w:t xml:space="preserve"> the schedule is an estimate of when requirements will be finished. Overall the project involves a serial life cycle to establish project requirements and then evolves into iterations during the </w:t>
+        <w:t xml:space="preserve"> Each task is given enough time to be finished plus an allowance, should an event happen that would cause a task to be delayed, an allowance is available. In that way, the whole project won’t be delayed as well. The allotted duration of each task is based on the difficulty of the task, also considering capability of the team member assigned to it.</w:t>
       </w:r>
       <w:r>
         <w:rPr>
@@ -3410,47 +3372,7 @@
           <w:i w:val="0"/>
           <w:szCs w:val="24"/>
         </w:rPr>
-        <w:t xml:space="preserve">executing, monitoring and controlling </w:t>
-      </w:r>
-      <w:r>
-        <w:rPr>
-          <w:rFonts w:ascii="Arial" w:hAnsi="Arial" w:cs="Arial"/>
-          <w:i w:val="0"/>
-          <w:szCs w:val="24"/>
-        </w:rPr>
-        <w:t xml:space="preserve">phases. All iterations will be approximately 2 weeks each, depending on the involvement of the task. Iterations will be broken down into subtasks to be divided among team members. The team </w:t>
-      </w:r>
-      <w:r>
-        <w:rPr>
-          <w:rFonts w:ascii="Arial" w:hAnsi="Arial" w:cs="Arial"/>
-          <w:i w:val="0"/>
-          <w:szCs w:val="24"/>
-        </w:rPr>
-        <w:t>will</w:t>
-      </w:r>
-      <w:r>
-        <w:rPr>
-          <w:rFonts w:ascii="Arial" w:hAnsi="Arial" w:cs="Arial"/>
-          <w:i w:val="0"/>
-          <w:szCs w:val="24"/>
-        </w:rPr>
-        <w:t xml:space="preserve"> evaluate the required time for specific tasks, and the </w:t>
-      </w:r>
-      <w:r>
-        <w:rPr>
-          <w:rFonts w:ascii="Arial" w:hAnsi="Arial" w:cs="Arial"/>
-          <w:i w:val="0"/>
-          <w:szCs w:val="24"/>
-        </w:rPr>
-        <w:t>project manager</w:t>
-      </w:r>
-      <w:r>
-        <w:rPr>
-          <w:rFonts w:ascii="Arial" w:hAnsi="Arial" w:cs="Arial"/>
-          <w:i w:val="0"/>
-          <w:szCs w:val="24"/>
-        </w:rPr>
-        <w:t xml:space="preserve"> will decide a due date based on the team's estimate. Estimates will become more concrete as the project moves forward.</w:t>
+        <w:t xml:space="preserve"> </w:t>
       </w:r>
     </w:p>
     <w:p>
@@ -3475,31 +3397,32 @@
           <w:szCs w:val="24"/>
         </w:rPr>
       </w:pPr>
-      <w:bookmarkStart w:id="164" w:name="_Toc61354400"/>
-      <w:bookmarkStart w:id="165" w:name="_Toc61354870"/>
-      <w:bookmarkStart w:id="166" w:name="_Toc61355342"/>
-      <w:bookmarkStart w:id="167" w:name="_Toc61355812"/>
-      <w:bookmarkStart w:id="168" w:name="_Toc61354402"/>
-      <w:bookmarkStart w:id="169" w:name="_Toc61354872"/>
-      <w:bookmarkStart w:id="170" w:name="_Toc61355344"/>
-      <w:bookmarkStart w:id="171" w:name="_Toc61355814"/>
-      <w:bookmarkStart w:id="172" w:name="_Toc61354404"/>
-      <w:bookmarkStart w:id="173" w:name="_Toc61354874"/>
-      <w:bookmarkStart w:id="174" w:name="_Toc61355346"/>
-      <w:bookmarkStart w:id="175" w:name="_Toc61355816"/>
-      <w:bookmarkStart w:id="176" w:name="_Toc61354405"/>
-      <w:bookmarkStart w:id="177" w:name="_Toc61354875"/>
-      <w:bookmarkStart w:id="178" w:name="_Toc61355347"/>
-      <w:bookmarkStart w:id="179" w:name="_Toc61355817"/>
-      <w:bookmarkStart w:id="180" w:name="_Toc532807422"/>
-      <w:bookmarkStart w:id="181" w:name="_Toc533317778"/>
-      <w:bookmarkStart w:id="182" w:name="_Toc51037541"/>
-      <w:bookmarkStart w:id="183" w:name="_Toc61439472"/>
-      <w:bookmarkStart w:id="184" w:name="_Toc61490968"/>
-      <w:bookmarkStart w:id="185" w:name="_Toc61491799"/>
-      <w:bookmarkStart w:id="186" w:name="_Toc61880879"/>
-      <w:bookmarkStart w:id="187" w:name="_Toc63481093"/>
-      <w:bookmarkStart w:id="188" w:name="_Toc478671432"/>
+      <w:bookmarkStart w:id="163" w:name="_Toc61354400"/>
+      <w:bookmarkStart w:id="164" w:name="_Toc61354870"/>
+      <w:bookmarkStart w:id="165" w:name="_Toc61355342"/>
+      <w:bookmarkStart w:id="166" w:name="_Toc61355812"/>
+      <w:bookmarkStart w:id="167" w:name="_Toc61354402"/>
+      <w:bookmarkStart w:id="168" w:name="_Toc61354872"/>
+      <w:bookmarkStart w:id="169" w:name="_Toc61355344"/>
+      <w:bookmarkStart w:id="170" w:name="_Toc61355814"/>
+      <w:bookmarkStart w:id="171" w:name="_Toc61354404"/>
+      <w:bookmarkStart w:id="172" w:name="_Toc61354874"/>
+      <w:bookmarkStart w:id="173" w:name="_Toc61355346"/>
+      <w:bookmarkStart w:id="174" w:name="_Toc61355816"/>
+      <w:bookmarkStart w:id="175" w:name="_Toc61354405"/>
+      <w:bookmarkStart w:id="176" w:name="_Toc61354875"/>
+      <w:bookmarkStart w:id="177" w:name="_Toc61355347"/>
+      <w:bookmarkStart w:id="178" w:name="_Toc61355817"/>
+      <w:bookmarkStart w:id="179" w:name="_Toc532807422"/>
+      <w:bookmarkStart w:id="180" w:name="_Toc533317778"/>
+      <w:bookmarkStart w:id="181" w:name="_Toc51037541"/>
+      <w:bookmarkStart w:id="182" w:name="_Toc61439472"/>
+      <w:bookmarkStart w:id="183" w:name="_Toc61490968"/>
+      <w:bookmarkStart w:id="184" w:name="_Toc61491799"/>
+      <w:bookmarkStart w:id="185" w:name="_Toc61880879"/>
+      <w:bookmarkStart w:id="186" w:name="_Toc63481093"/>
+      <w:bookmarkStart w:id="187" w:name="_Toc478671432"/>
+      <w:bookmarkEnd w:id="163"/>
       <w:bookmarkEnd w:id="164"/>
       <w:bookmarkEnd w:id="165"/>
       <w:bookmarkEnd w:id="166"/>
@@ -3515,7 +3438,6 @@
       <w:bookmarkEnd w:id="176"/>
       <w:bookmarkEnd w:id="177"/>
       <w:bookmarkEnd w:id="178"/>
-      <w:bookmarkEnd w:id="179"/>
       <w:r>
         <w:rPr>
           <w:rFonts w:cs="Arial"/>
@@ -3523,6 +3445,7 @@
         </w:rPr>
         <w:t>Budget Control Plan</w:t>
       </w:r>
+      <w:bookmarkEnd w:id="179"/>
       <w:bookmarkEnd w:id="180"/>
       <w:bookmarkEnd w:id="181"/>
       <w:bookmarkEnd w:id="182"/>
@@ -3531,7 +3454,6 @@
       <w:bookmarkEnd w:id="185"/>
       <w:bookmarkEnd w:id="186"/>
       <w:bookmarkEnd w:id="187"/>
-      <w:bookmarkEnd w:id="188"/>
     </w:p>
     <w:p>
       <w:pPr>
@@ -3552,18 +3474,18 @@
           <w:szCs w:val="24"/>
         </w:rPr>
       </w:pPr>
-      <w:bookmarkStart w:id="189" w:name="_Ref532353534"/>
-      <w:bookmarkStart w:id="190" w:name="_Ref532353541"/>
-      <w:bookmarkStart w:id="191" w:name="_Ref532793997"/>
-      <w:bookmarkStart w:id="192" w:name="_Ref532794014"/>
-      <w:bookmarkStart w:id="193" w:name="_Toc532807423"/>
-      <w:bookmarkStart w:id="194" w:name="_Toc533317779"/>
-      <w:bookmarkStart w:id="195" w:name="_Toc51037542"/>
-      <w:bookmarkStart w:id="196" w:name="_Toc61439473"/>
-      <w:bookmarkStart w:id="197" w:name="_Toc61491800"/>
-      <w:bookmarkStart w:id="198" w:name="_Toc61880880"/>
-      <w:bookmarkStart w:id="199" w:name="_Toc63481094"/>
-      <w:bookmarkStart w:id="200" w:name="_Toc478671433"/>
+      <w:bookmarkStart w:id="188" w:name="_Ref532353534"/>
+      <w:bookmarkStart w:id="189" w:name="_Ref532353541"/>
+      <w:bookmarkStart w:id="190" w:name="_Ref532793997"/>
+      <w:bookmarkStart w:id="191" w:name="_Ref532794014"/>
+      <w:bookmarkStart w:id="192" w:name="_Toc532807423"/>
+      <w:bookmarkStart w:id="193" w:name="_Toc533317779"/>
+      <w:bookmarkStart w:id="194" w:name="_Toc51037542"/>
+      <w:bookmarkStart w:id="195" w:name="_Toc61439473"/>
+      <w:bookmarkStart w:id="196" w:name="_Toc61491800"/>
+      <w:bookmarkStart w:id="197" w:name="_Toc61880880"/>
+      <w:bookmarkStart w:id="198" w:name="_Toc63481094"/>
+      <w:bookmarkStart w:id="199" w:name="_Toc478671433"/>
       <w:r>
         <w:rPr>
           <w:rFonts w:cs="Arial"/>
@@ -3571,6 +3493,7 @@
         </w:rPr>
         <w:t>Communication, Tracking, and Reporting Plan</w:t>
       </w:r>
+      <w:bookmarkEnd w:id="188"/>
       <w:bookmarkEnd w:id="189"/>
       <w:bookmarkEnd w:id="190"/>
       <w:bookmarkEnd w:id="191"/>
@@ -3582,7 +3505,6 @@
       <w:bookmarkEnd w:id="197"/>
       <w:bookmarkEnd w:id="198"/>
       <w:bookmarkEnd w:id="199"/>
-      <w:bookmarkEnd w:id="200"/>
     </w:p>
     <w:p>
       <w:pPr>
@@ -4716,14 +4638,14 @@
           <w:szCs w:val="24"/>
         </w:rPr>
       </w:pPr>
-      <w:bookmarkStart w:id="201" w:name="_Toc532807424"/>
-      <w:bookmarkStart w:id="202" w:name="_Toc533317783"/>
-      <w:bookmarkStart w:id="203" w:name="_Ref535650950"/>
-      <w:bookmarkStart w:id="204" w:name="_Ref535650959"/>
-      <w:bookmarkStart w:id="205" w:name="_Toc51037543"/>
-      <w:bookmarkStart w:id="206" w:name="_Toc61439474"/>
-      <w:bookmarkStart w:id="207" w:name="_Toc61880881"/>
-      <w:bookmarkStart w:id="208" w:name="_Toc63481095"/>
+      <w:bookmarkStart w:id="200" w:name="_Toc532807424"/>
+      <w:bookmarkStart w:id="201" w:name="_Toc533317783"/>
+      <w:bookmarkStart w:id="202" w:name="_Ref535650950"/>
+      <w:bookmarkStart w:id="203" w:name="_Ref535650959"/>
+      <w:bookmarkStart w:id="204" w:name="_Toc51037543"/>
+      <w:bookmarkStart w:id="205" w:name="_Toc61439474"/>
+      <w:bookmarkStart w:id="206" w:name="_Toc61880881"/>
+      <w:bookmarkStart w:id="207" w:name="_Toc63481095"/>
       <w:r>
         <w:rPr>
           <w:rFonts w:cs="Arial"/>
@@ -4731,7 +4653,7 @@
         </w:rPr>
         <w:t xml:space="preserve"> </w:t>
       </w:r>
-      <w:bookmarkStart w:id="209" w:name="_Toc478671434"/>
+      <w:bookmarkStart w:id="208" w:name="_Toc478671434"/>
       <w:r>
         <w:rPr>
           <w:rFonts w:cs="Arial"/>
@@ -4739,6 +4661,7 @@
         </w:rPr>
         <w:t>Metrics Collection Plan</w:t>
       </w:r>
+      <w:bookmarkEnd w:id="200"/>
       <w:bookmarkEnd w:id="201"/>
       <w:bookmarkEnd w:id="202"/>
       <w:bookmarkEnd w:id="203"/>
@@ -4747,7 +4670,6 @@
       <w:bookmarkEnd w:id="206"/>
       <w:bookmarkEnd w:id="207"/>
       <w:bookmarkEnd w:id="208"/>
-      <w:bookmarkEnd w:id="209"/>
     </w:p>
     <w:tbl>
       <w:tblPr>
@@ -5430,18 +5352,19 @@
         <w:pStyle w:val="Heading2"/>
         <w:spacing w:before="0" w:line="276" w:lineRule="auto"/>
       </w:pPr>
-      <w:bookmarkStart w:id="210" w:name="_Ref531765682"/>
-      <w:bookmarkStart w:id="211" w:name="_Ref531765691"/>
-      <w:bookmarkStart w:id="212" w:name="_Toc532807425"/>
-      <w:bookmarkStart w:id="213" w:name="_Toc533317800"/>
-      <w:bookmarkStart w:id="214" w:name="_Toc51037544"/>
-      <w:bookmarkStart w:id="215" w:name="_Toc61439475"/>
-      <w:bookmarkStart w:id="216" w:name="_Toc61880882"/>
-      <w:bookmarkStart w:id="217" w:name="_Toc63481096"/>
-      <w:bookmarkStart w:id="218" w:name="_Toc478671435"/>
+      <w:bookmarkStart w:id="209" w:name="_Ref531765682"/>
+      <w:bookmarkStart w:id="210" w:name="_Ref531765691"/>
+      <w:bookmarkStart w:id="211" w:name="_Toc532807425"/>
+      <w:bookmarkStart w:id="212" w:name="_Toc533317800"/>
+      <w:bookmarkStart w:id="213" w:name="_Toc51037544"/>
+      <w:bookmarkStart w:id="214" w:name="_Toc61439475"/>
+      <w:bookmarkStart w:id="215" w:name="_Toc61880882"/>
+      <w:bookmarkStart w:id="216" w:name="_Toc63481096"/>
+      <w:bookmarkStart w:id="217" w:name="_Toc478671435"/>
       <w:r>
         <w:t>Risk Management Plan</w:t>
       </w:r>
+      <w:bookmarkEnd w:id="209"/>
       <w:bookmarkEnd w:id="210"/>
       <w:bookmarkEnd w:id="211"/>
       <w:bookmarkEnd w:id="212"/>
@@ -5450,7 +5373,6 @@
       <w:bookmarkEnd w:id="215"/>
       <w:bookmarkEnd w:id="216"/>
       <w:bookmarkEnd w:id="217"/>
-      <w:bookmarkEnd w:id="218"/>
     </w:p>
     <w:p>
       <w:pPr>
@@ -6058,17 +5980,18 @@
         <w:pStyle w:val="Heading2"/>
         <w:spacing w:before="0" w:line="276" w:lineRule="auto"/>
       </w:pPr>
-      <w:bookmarkStart w:id="219" w:name="_Toc532807426"/>
-      <w:bookmarkStart w:id="220" w:name="_Toc533317801"/>
-      <w:bookmarkStart w:id="221" w:name="_Toc51037546"/>
-      <w:bookmarkStart w:id="222" w:name="_Toc61439476"/>
-      <w:bookmarkStart w:id="223" w:name="_Ref61880793"/>
-      <w:bookmarkStart w:id="224" w:name="_Toc61880883"/>
-      <w:bookmarkStart w:id="225" w:name="_Toc63481098"/>
-      <w:bookmarkStart w:id="226" w:name="_Toc478671436"/>
+      <w:bookmarkStart w:id="218" w:name="_Toc532807426"/>
+      <w:bookmarkStart w:id="219" w:name="_Toc533317801"/>
+      <w:bookmarkStart w:id="220" w:name="_Toc51037546"/>
+      <w:bookmarkStart w:id="221" w:name="_Toc61439476"/>
+      <w:bookmarkStart w:id="222" w:name="_Ref61880793"/>
+      <w:bookmarkStart w:id="223" w:name="_Toc61880883"/>
+      <w:bookmarkStart w:id="224" w:name="_Toc63481098"/>
+      <w:bookmarkStart w:id="225" w:name="_Toc478671436"/>
       <w:r>
         <w:t>Project Close-Out Plan</w:t>
       </w:r>
+      <w:bookmarkEnd w:id="218"/>
       <w:bookmarkEnd w:id="219"/>
       <w:bookmarkEnd w:id="220"/>
       <w:bookmarkEnd w:id="221"/>
@@ -6076,7 +5999,6 @@
       <w:bookmarkEnd w:id="223"/>
       <w:bookmarkEnd w:id="224"/>
       <w:bookmarkEnd w:id="225"/>
-      <w:bookmarkEnd w:id="226"/>
     </w:p>
     <w:p>
       <w:pPr>
@@ -6172,21 +6094,22 @@
           <w:szCs w:val="24"/>
         </w:rPr>
       </w:pPr>
-      <w:bookmarkStart w:id="227" w:name="_Toc61354450"/>
-      <w:bookmarkStart w:id="228" w:name="_Toc61354920"/>
-      <w:bookmarkStart w:id="229" w:name="_Toc61355392"/>
-      <w:bookmarkStart w:id="230" w:name="_Toc61355862"/>
-      <w:bookmarkStart w:id="231" w:name="_Toc61354452"/>
-      <w:bookmarkStart w:id="232" w:name="_Toc61354922"/>
-      <w:bookmarkStart w:id="233" w:name="_Toc61355394"/>
-      <w:bookmarkStart w:id="234" w:name="_Toc61355864"/>
-      <w:bookmarkStart w:id="235" w:name="_Toc532807429"/>
-      <w:bookmarkStart w:id="236" w:name="_Toc533317823"/>
-      <w:bookmarkStart w:id="237" w:name="_Toc51037549"/>
-      <w:bookmarkStart w:id="238" w:name="_Toc61439479"/>
-      <w:bookmarkStart w:id="239" w:name="_Toc61880884"/>
-      <w:bookmarkStart w:id="240" w:name="_Toc63481099"/>
-      <w:bookmarkStart w:id="241" w:name="_Toc478671437"/>
+      <w:bookmarkStart w:id="226" w:name="_Toc61354450"/>
+      <w:bookmarkStart w:id="227" w:name="_Toc61354920"/>
+      <w:bookmarkStart w:id="228" w:name="_Toc61355392"/>
+      <w:bookmarkStart w:id="229" w:name="_Toc61355862"/>
+      <w:bookmarkStart w:id="230" w:name="_Toc61354452"/>
+      <w:bookmarkStart w:id="231" w:name="_Toc61354922"/>
+      <w:bookmarkStart w:id="232" w:name="_Toc61355394"/>
+      <w:bookmarkStart w:id="233" w:name="_Toc61355864"/>
+      <w:bookmarkStart w:id="234" w:name="_Toc532807429"/>
+      <w:bookmarkStart w:id="235" w:name="_Toc533317823"/>
+      <w:bookmarkStart w:id="236" w:name="_Toc51037549"/>
+      <w:bookmarkStart w:id="237" w:name="_Toc61439479"/>
+      <w:bookmarkStart w:id="238" w:name="_Toc61880884"/>
+      <w:bookmarkStart w:id="239" w:name="_Toc63481099"/>
+      <w:bookmarkStart w:id="240" w:name="_Toc478671437"/>
+      <w:bookmarkEnd w:id="226"/>
       <w:bookmarkEnd w:id="227"/>
       <w:bookmarkEnd w:id="228"/>
       <w:bookmarkEnd w:id="229"/>
@@ -6194,7 +6117,6 @@
       <w:bookmarkEnd w:id="231"/>
       <w:bookmarkEnd w:id="232"/>
       <w:bookmarkEnd w:id="233"/>
-      <w:bookmarkEnd w:id="234"/>
       <w:r>
         <w:rPr>
           <w:rFonts w:cs="Arial"/>
@@ -6204,30 +6126,30 @@
         <w:lastRenderedPageBreak/>
         <w:t>Technical Process Plans</w:t>
       </w:r>
+      <w:bookmarkEnd w:id="234"/>
       <w:bookmarkEnd w:id="235"/>
       <w:bookmarkEnd w:id="236"/>
       <w:bookmarkEnd w:id="237"/>
       <w:bookmarkEnd w:id="238"/>
       <w:bookmarkEnd w:id="239"/>
       <w:bookmarkEnd w:id="240"/>
-      <w:bookmarkEnd w:id="241"/>
     </w:p>
     <w:p>
       <w:pPr>
         <w:pStyle w:val="Heading2"/>
         <w:spacing w:before="0" w:line="276" w:lineRule="auto"/>
       </w:pPr>
-      <w:bookmarkStart w:id="242" w:name="_Hlt481459204"/>
-      <w:bookmarkStart w:id="243" w:name="_Toc61439480"/>
-      <w:bookmarkStart w:id="244" w:name="_Toc61880885"/>
-      <w:bookmarkStart w:id="245" w:name="_Toc63481100"/>
-      <w:bookmarkStart w:id="246" w:name="_Toc478671438"/>
-      <w:bookmarkStart w:id="247" w:name="_Ref481459138"/>
-      <w:bookmarkStart w:id="248" w:name="_Ref481459142"/>
-      <w:bookmarkStart w:id="249" w:name="_Toc532807430"/>
-      <w:bookmarkStart w:id="250" w:name="_Toc533317824"/>
-      <w:bookmarkStart w:id="251" w:name="_Toc51037550"/>
-      <w:bookmarkEnd w:id="242"/>
+      <w:bookmarkStart w:id="241" w:name="_Hlt481459204"/>
+      <w:bookmarkStart w:id="242" w:name="_Toc61439480"/>
+      <w:bookmarkStart w:id="243" w:name="_Toc61880885"/>
+      <w:bookmarkStart w:id="244" w:name="_Toc63481100"/>
+      <w:bookmarkStart w:id="245" w:name="_Toc478671438"/>
+      <w:bookmarkStart w:id="246" w:name="_Ref481459138"/>
+      <w:bookmarkStart w:id="247" w:name="_Ref481459142"/>
+      <w:bookmarkStart w:id="248" w:name="_Toc532807430"/>
+      <w:bookmarkStart w:id="249" w:name="_Toc533317824"/>
+      <w:bookmarkStart w:id="250" w:name="_Toc51037550"/>
+      <w:bookmarkEnd w:id="241"/>
       <w:r>
         <w:rPr>
           <w:noProof/>
@@ -6291,11 +6213,87 @@
       <w:r>
         <w:t>Process Model</w:t>
       </w:r>
+      <w:bookmarkEnd w:id="242"/>
       <w:bookmarkEnd w:id="243"/>
       <w:bookmarkEnd w:id="244"/>
       <w:bookmarkEnd w:id="245"/>
-      <w:bookmarkEnd w:id="246"/>
     </w:p>
+    <w:p/>
+    <w:p/>
+    <w:p/>
+    <w:p/>
+    <w:p/>
+    <w:p/>
+    <w:p/>
+    <w:p/>
+    <w:p/>
+    <w:p/>
+    <w:p/>
+    <w:p/>
+    <w:p/>
+    <w:p/>
+    <w:p/>
+    <w:p/>
+    <w:p/>
+    <w:p/>
+    <w:p/>
+    <w:p/>
+    <w:p>
+      <w:r>
+        <w:tab/>
+      </w:r>
+    </w:p>
+    <w:p/>
+    <w:p>
+      <w:r>
+        <w:tab/>
+      </w:r>
+    </w:p>
+    <w:p>
+      <w:r>
+        <w:tab/>
+        <w:t>Following the Waterfall model of software development, seen in the model above is the sequence o</w:t>
+      </w:r>
+      <w:r>
+        <w:t>f phases</w:t>
+      </w:r>
+      <w:r>
+        <w:t xml:space="preserve"> the project</w:t>
+      </w:r>
+      <w:r>
+        <w:t xml:space="preserve"> execution</w:t>
+      </w:r>
+      <w:r>
+        <w:t xml:space="preserve"> will take. Starting with the </w:t>
+      </w:r>
+      <w:r>
+        <w:t>Requirements, followed by the Design</w:t>
+      </w:r>
+      <w:r>
+        <w:t xml:space="preserve">, after is the </w:t>
+      </w:r>
+      <w:r>
+        <w:t>Implementation</w:t>
+      </w:r>
+      <w:r>
+        <w:t xml:space="preserve">, then the </w:t>
+      </w:r>
+      <w:r>
+        <w:t>Verification &amp; Validation</w:t>
+      </w:r>
+      <w:r>
+        <w:t xml:space="preserve">, and lastly is the </w:t>
+      </w:r>
+      <w:r>
+        <w:t>Operation &amp; Maintenance</w:t>
+      </w:r>
+      <w:bookmarkStart w:id="251" w:name="_GoBack"/>
+      <w:bookmarkEnd w:id="251"/>
+      <w:r>
+        <w:t>.</w:t>
+      </w:r>
+    </w:p>
+    <w:p/>
     <w:p/>
     <w:p/>
     <w:p>
@@ -6390,13 +6388,14 @@
       <w:bookmarkStart w:id="258" w:name="_Toc63481102"/>
       <w:bookmarkStart w:id="259" w:name="_Toc478671440"/>
       <w:r>
+        <w:lastRenderedPageBreak/>
         <w:t>Configuration Management Plan</w:t>
       </w:r>
+      <w:bookmarkEnd w:id="246"/>
       <w:bookmarkEnd w:id="247"/>
       <w:bookmarkEnd w:id="248"/>
       <w:bookmarkEnd w:id="249"/>
       <w:bookmarkEnd w:id="250"/>
-      <w:bookmarkEnd w:id="251"/>
       <w:bookmarkEnd w:id="256"/>
       <w:bookmarkEnd w:id="257"/>
       <w:bookmarkEnd w:id="258"/>
@@ -6913,7 +6912,6 @@
                 <w:color w:val="000000"/>
                 <w:szCs w:val="24"/>
               </w:rPr>
-              <w:lastRenderedPageBreak/>
               <w:t>Change Management Plan</w:t>
             </w:r>
           </w:p>
@@ -8974,6 +8972,7 @@
                 <w:color w:val="000000"/>
                 <w:szCs w:val="24"/>
               </w:rPr>
+              <w:lastRenderedPageBreak/>
               <w:t>Project Management Plan</w:t>
             </w:r>
           </w:p>
@@ -10004,7 +10003,6 @@
                 <w:color w:val="000000"/>
                 <w:szCs w:val="24"/>
               </w:rPr>
-              <w:lastRenderedPageBreak/>
               <w:t>System Development Plan</w:t>
             </w:r>
           </w:p>
@@ -10846,7 +10844,7 @@
 </file>
 
 <file path=word/endnotes.xml><?xml version="1.0" encoding="utf-8"?>
-<w:endnotes xmlns:wpc="http://schemas.microsoft.com/office/word/2010/wordprocessingCanvas" xmlns:cx="http://schemas.microsoft.com/office/drawing/2014/chartex" xmlns:cx1="http://schemas.microsoft.com/office/drawing/2015/9/8/chartex" xmlns:cx2="http://schemas.microsoft.com/office/drawing/2015/10/21/chartex" xmlns:cx3="http://schemas.microsoft.com/office/drawing/2016/5/9/chartex" xmlns:cx4="http://schemas.microsoft.com/office/drawing/2016/5/10/chartex" xmlns:cx5="http://schemas.microsoft.com/office/drawing/2016/5/11/chartex" xmlns:mc="http://schemas.openxmlformats.org/markup-compatibility/2006" xmlns:o="urn:schemas-microsoft-com:office:office" xmlns:r="http://schemas.openxmlformats.org/officeDocument/2006/relationships" xmlns:m="http://schemas.openxmlformats.org/officeDocument/2006/math" xmlns:v="urn:schemas-microsoft-com:vml" xmlns:wp14="http://schemas.microsoft.com/office/word/2010/wordprocessingDrawing" xmlns:wp="http://schemas.openxmlformats.org/drawingml/2006/wordprocessingDrawing" xmlns:w10="urn:schemas-microsoft-com:office:word" xmlns:w="http://schemas.openxmlformats.org/wordprocessingml/2006/main" xmlns:w14="http://schemas.microsoft.com/office/word/2010/wordml" xmlns:w15="http://schemas.microsoft.com/office/word/2012/wordml" xmlns:w16se="http://schemas.microsoft.com/office/word/2015/wordml/symex" xmlns:wpg="http://schemas.microsoft.com/office/word/2010/wordprocessingGroup" xmlns:wpi="http://schemas.microsoft.com/office/word/2010/wordprocessingInk" xmlns:wne="http://schemas.microsoft.com/office/word/2006/wordml" xmlns:wps="http://schemas.microsoft.com/office/word/2010/wordprocessingShape" mc:Ignorable="w14 w15 w16se wp14">
+<w:endnotes xmlns:wpc="http://schemas.microsoft.com/office/word/2010/wordprocessingCanvas" xmlns:mc="http://schemas.openxmlformats.org/markup-compatibility/2006" xmlns:o="urn:schemas-microsoft-com:office:office" xmlns:r="http://schemas.openxmlformats.org/officeDocument/2006/relationships" xmlns:m="http://schemas.openxmlformats.org/officeDocument/2006/math" xmlns:v="urn:schemas-microsoft-com:vml" xmlns:wp14="http://schemas.microsoft.com/office/word/2010/wordprocessingDrawing" xmlns:wp="http://schemas.openxmlformats.org/drawingml/2006/wordprocessingDrawing" xmlns:w10="urn:schemas-microsoft-com:office:word" xmlns:w="http://schemas.openxmlformats.org/wordprocessingml/2006/main" xmlns:w14="http://schemas.microsoft.com/office/word/2010/wordml" xmlns:w15="http://schemas.microsoft.com/office/word/2012/wordml" xmlns:wpg="http://schemas.microsoft.com/office/word/2010/wordprocessingGroup" xmlns:wpi="http://schemas.microsoft.com/office/word/2010/wordprocessingInk" xmlns:wne="http://schemas.microsoft.com/office/word/2006/wordml" xmlns:wps="http://schemas.microsoft.com/office/word/2010/wordprocessingShape" mc:Ignorable="w14 w15 wp14">
   <w:endnote w:type="separator" w:id="-1">
     <w:p>
       <w:pPr>
@@ -10871,7 +10869,7 @@
 </file>
 
 <file path=word/footer1.xml><?xml version="1.0" encoding="utf-8"?>
-<w:ftr xmlns:wpc="http://schemas.microsoft.com/office/word/2010/wordprocessingCanvas" xmlns:cx="http://schemas.microsoft.com/office/drawing/2014/chartex" xmlns:cx1="http://schemas.microsoft.com/office/drawing/2015/9/8/chartex" xmlns:cx2="http://schemas.microsoft.com/office/drawing/2015/10/21/chartex" xmlns:cx3="http://schemas.microsoft.com/office/drawing/2016/5/9/chartex" xmlns:cx4="http://schemas.microsoft.com/office/drawing/2016/5/10/chartex" xmlns:cx5="http://schemas.microsoft.com/office/drawing/2016/5/11/chartex" xmlns:mc="http://schemas.openxmlformats.org/markup-compatibility/2006" xmlns:o="urn:schemas-microsoft-com:office:office" xmlns:r="http://schemas.openxmlformats.org/officeDocument/2006/relationships" xmlns:m="http://schemas.openxmlformats.org/officeDocument/2006/math" xmlns:v="urn:schemas-microsoft-com:vml" xmlns:wp14="http://schemas.microsoft.com/office/word/2010/wordprocessingDrawing" xmlns:wp="http://schemas.openxmlformats.org/drawingml/2006/wordprocessingDrawing" xmlns:w10="urn:schemas-microsoft-com:office:word" xmlns:w="http://schemas.openxmlformats.org/wordprocessingml/2006/main" xmlns:w14="http://schemas.microsoft.com/office/word/2010/wordml" xmlns:w15="http://schemas.microsoft.com/office/word/2012/wordml" xmlns:w16se="http://schemas.microsoft.com/office/word/2015/wordml/symex" xmlns:wpg="http://schemas.microsoft.com/office/word/2010/wordprocessingGroup" xmlns:wpi="http://schemas.microsoft.com/office/word/2010/wordprocessingInk" xmlns:wne="http://schemas.microsoft.com/office/word/2006/wordml" xmlns:wps="http://schemas.microsoft.com/office/word/2010/wordprocessingShape" mc:Ignorable="w14 w15 w16se wp14">
+<w:ftr xmlns:wpc="http://schemas.microsoft.com/office/word/2010/wordprocessingCanvas" xmlns:mc="http://schemas.openxmlformats.org/markup-compatibility/2006" xmlns:o="urn:schemas-microsoft-com:office:office" xmlns:r="http://schemas.openxmlformats.org/officeDocument/2006/relationships" xmlns:m="http://schemas.openxmlformats.org/officeDocument/2006/math" xmlns:v="urn:schemas-microsoft-com:vml" xmlns:wp14="http://schemas.microsoft.com/office/word/2010/wordprocessingDrawing" xmlns:wp="http://schemas.openxmlformats.org/drawingml/2006/wordprocessingDrawing" xmlns:w10="urn:schemas-microsoft-com:office:word" xmlns:w="http://schemas.openxmlformats.org/wordprocessingml/2006/main" xmlns:w14="http://schemas.microsoft.com/office/word/2010/wordml" xmlns:w15="http://schemas.microsoft.com/office/word/2012/wordml" xmlns:wpg="http://schemas.microsoft.com/office/word/2010/wordprocessingGroup" xmlns:wpi="http://schemas.microsoft.com/office/word/2010/wordprocessingInk" xmlns:wne="http://schemas.microsoft.com/office/word/2006/wordml" xmlns:wps="http://schemas.microsoft.com/office/word/2010/wordprocessingShape" mc:Ignorable="w14 w15 wp14">
   <w:p>
     <w:pPr>
       <w:pStyle w:val="Footer"/>
@@ -10884,7 +10882,7 @@
 </file>
 
 <file path=word/footer2.xml><?xml version="1.0" encoding="utf-8"?>
-<w:ftr xmlns:wpc="http://schemas.microsoft.com/office/word/2010/wordprocessingCanvas" xmlns:cx="http://schemas.microsoft.com/office/drawing/2014/chartex" xmlns:cx1="http://schemas.microsoft.com/office/drawing/2015/9/8/chartex" xmlns:cx2="http://schemas.microsoft.com/office/drawing/2015/10/21/chartex" xmlns:cx3="http://schemas.microsoft.com/office/drawing/2016/5/9/chartex" xmlns:cx4="http://schemas.microsoft.com/office/drawing/2016/5/10/chartex" xmlns:cx5="http://schemas.microsoft.com/office/drawing/2016/5/11/chartex" xmlns:mc="http://schemas.openxmlformats.org/markup-compatibility/2006" xmlns:o="urn:schemas-microsoft-com:office:office" xmlns:r="http://schemas.openxmlformats.org/officeDocument/2006/relationships" xmlns:m="http://schemas.openxmlformats.org/officeDocument/2006/math" xmlns:v="urn:schemas-microsoft-com:vml" xmlns:wp14="http://schemas.microsoft.com/office/word/2010/wordprocessingDrawing" xmlns:wp="http://schemas.openxmlformats.org/drawingml/2006/wordprocessingDrawing" xmlns:w10="urn:schemas-microsoft-com:office:word" xmlns:w="http://schemas.openxmlformats.org/wordprocessingml/2006/main" xmlns:w14="http://schemas.microsoft.com/office/word/2010/wordml" xmlns:w15="http://schemas.microsoft.com/office/word/2012/wordml" xmlns:w16se="http://schemas.microsoft.com/office/word/2015/wordml/symex" xmlns:wpg="http://schemas.microsoft.com/office/word/2010/wordprocessingGroup" xmlns:wpi="http://schemas.microsoft.com/office/word/2010/wordprocessingInk" xmlns:wne="http://schemas.microsoft.com/office/word/2006/wordml" xmlns:wps="http://schemas.microsoft.com/office/word/2010/wordprocessingShape" mc:Ignorable="w14 w15 w16se wp14">
+<w:ftr xmlns:wpc="http://schemas.microsoft.com/office/word/2010/wordprocessingCanvas" xmlns:mc="http://schemas.openxmlformats.org/markup-compatibility/2006" xmlns:o="urn:schemas-microsoft-com:office:office" xmlns:r="http://schemas.openxmlformats.org/officeDocument/2006/relationships" xmlns:m="http://schemas.openxmlformats.org/officeDocument/2006/math" xmlns:v="urn:schemas-microsoft-com:vml" xmlns:wp14="http://schemas.microsoft.com/office/word/2010/wordprocessingDrawing" xmlns:wp="http://schemas.openxmlformats.org/drawingml/2006/wordprocessingDrawing" xmlns:w10="urn:schemas-microsoft-com:office:word" xmlns:w="http://schemas.openxmlformats.org/wordprocessingml/2006/main" xmlns:w14="http://schemas.microsoft.com/office/word/2010/wordml" xmlns:w15="http://schemas.microsoft.com/office/word/2012/wordml" xmlns:wpg="http://schemas.microsoft.com/office/word/2010/wordprocessingGroup" xmlns:wpi="http://schemas.microsoft.com/office/word/2010/wordprocessingInk" xmlns:wne="http://schemas.microsoft.com/office/word/2006/wordml" xmlns:wps="http://schemas.microsoft.com/office/word/2010/wordprocessingShape" mc:Ignorable="w14 w15 wp14">
   <w:p>
     <w:pPr>
       <w:pStyle w:val="Footer"/>
@@ -10916,7 +10914,7 @@
 </file>
 
 <file path=word/footnotes.xml><?xml version="1.0" encoding="utf-8"?>
-<w:footnotes xmlns:wpc="http://schemas.microsoft.com/office/word/2010/wordprocessingCanvas" xmlns:cx="http://schemas.microsoft.com/office/drawing/2014/chartex" xmlns:cx1="http://schemas.microsoft.com/office/drawing/2015/9/8/chartex" xmlns:cx2="http://schemas.microsoft.com/office/drawing/2015/10/21/chartex" xmlns:cx3="http://schemas.microsoft.com/office/drawing/2016/5/9/chartex" xmlns:cx4="http://schemas.microsoft.com/office/drawing/2016/5/10/chartex" xmlns:cx5="http://schemas.microsoft.com/office/drawing/2016/5/11/chartex" xmlns:mc="http://schemas.openxmlformats.org/markup-compatibility/2006" xmlns:o="urn:schemas-microsoft-com:office:office" xmlns:r="http://schemas.openxmlformats.org/officeDocument/2006/relationships" xmlns:m="http://schemas.openxmlformats.org/officeDocument/2006/math" xmlns:v="urn:schemas-microsoft-com:vml" xmlns:wp14="http://schemas.microsoft.com/office/word/2010/wordprocessingDrawing" xmlns:wp="http://schemas.openxmlformats.org/drawingml/2006/wordprocessingDrawing" xmlns:w10="urn:schemas-microsoft-com:office:word" xmlns:w="http://schemas.openxmlformats.org/wordprocessingml/2006/main" xmlns:w14="http://schemas.microsoft.com/office/word/2010/wordml" xmlns:w15="http://schemas.microsoft.com/office/word/2012/wordml" xmlns:w16se="http://schemas.microsoft.com/office/word/2015/wordml/symex" xmlns:wpg="http://schemas.microsoft.com/office/word/2010/wordprocessingGroup" xmlns:wpi="http://schemas.microsoft.com/office/word/2010/wordprocessingInk" xmlns:wne="http://schemas.microsoft.com/office/word/2006/wordml" xmlns:wps="http://schemas.microsoft.com/office/word/2010/wordprocessingShape" mc:Ignorable="w14 w15 w16se wp14">
+<w:footnotes xmlns:wpc="http://schemas.microsoft.com/office/word/2010/wordprocessingCanvas" xmlns:mc="http://schemas.openxmlformats.org/markup-compatibility/2006" xmlns:o="urn:schemas-microsoft-com:office:office" xmlns:r="http://schemas.openxmlformats.org/officeDocument/2006/relationships" xmlns:m="http://schemas.openxmlformats.org/officeDocument/2006/math" xmlns:v="urn:schemas-microsoft-com:vml" xmlns:wp14="http://schemas.microsoft.com/office/word/2010/wordprocessingDrawing" xmlns:wp="http://schemas.openxmlformats.org/drawingml/2006/wordprocessingDrawing" xmlns:w10="urn:schemas-microsoft-com:office:word" xmlns:w="http://schemas.openxmlformats.org/wordprocessingml/2006/main" xmlns:w14="http://schemas.microsoft.com/office/word/2010/wordml" xmlns:w15="http://schemas.microsoft.com/office/word/2012/wordml" xmlns:wpg="http://schemas.microsoft.com/office/word/2010/wordprocessingGroup" xmlns:wpi="http://schemas.microsoft.com/office/word/2010/wordprocessingInk" xmlns:wne="http://schemas.microsoft.com/office/word/2006/wordml" xmlns:wps="http://schemas.microsoft.com/office/word/2010/wordprocessingShape" mc:Ignorable="w14 w15 wp14">
   <w:footnote w:type="separator" w:id="-1">
     <w:p>
       <w:pPr>
@@ -10941,7 +10939,7 @@
 </file>
 
 <file path=word/header1.xml><?xml version="1.0" encoding="utf-8"?>
-<w:hdr xmlns:wpc="http://schemas.microsoft.com/office/word/2010/wordprocessingCanvas" xmlns:cx="http://schemas.microsoft.com/office/drawing/2014/chartex" xmlns:cx1="http://schemas.microsoft.com/office/drawing/2015/9/8/chartex" xmlns:cx2="http://schemas.microsoft.com/office/drawing/2015/10/21/chartex" xmlns:cx3="http://schemas.microsoft.com/office/drawing/2016/5/9/chartex" xmlns:cx4="http://schemas.microsoft.com/office/drawing/2016/5/10/chartex" xmlns:cx5="http://schemas.microsoft.com/office/drawing/2016/5/11/chartex" xmlns:mc="http://schemas.openxmlformats.org/markup-compatibility/2006" xmlns:o="urn:schemas-microsoft-com:office:office" xmlns:r="http://schemas.openxmlformats.org/officeDocument/2006/relationships" xmlns:m="http://schemas.openxmlformats.org/officeDocument/2006/math" xmlns:v="urn:schemas-microsoft-com:vml" xmlns:wp14="http://schemas.microsoft.com/office/word/2010/wordprocessingDrawing" xmlns:wp="http://schemas.openxmlformats.org/drawingml/2006/wordprocessingDrawing" xmlns:w10="urn:schemas-microsoft-com:office:word" xmlns:w="http://schemas.openxmlformats.org/wordprocessingml/2006/main" xmlns:w14="http://schemas.microsoft.com/office/word/2010/wordml" xmlns:w15="http://schemas.microsoft.com/office/word/2012/wordml" xmlns:w16se="http://schemas.microsoft.com/office/word/2015/wordml/symex" xmlns:wpg="http://schemas.microsoft.com/office/word/2010/wordprocessingGroup" xmlns:wpi="http://schemas.microsoft.com/office/word/2010/wordprocessingInk" xmlns:wne="http://schemas.microsoft.com/office/word/2006/wordml" xmlns:wps="http://schemas.microsoft.com/office/word/2010/wordprocessingShape" mc:Ignorable="w14 w15 w16se wp14">
+<w:hdr xmlns:wpc="http://schemas.microsoft.com/office/word/2010/wordprocessingCanvas" xmlns:mc="http://schemas.openxmlformats.org/markup-compatibility/2006" xmlns:o="urn:schemas-microsoft-com:office:office" xmlns:r="http://schemas.openxmlformats.org/officeDocument/2006/relationships" xmlns:m="http://schemas.openxmlformats.org/officeDocument/2006/math" xmlns:v="urn:schemas-microsoft-com:vml" xmlns:wp14="http://schemas.microsoft.com/office/word/2010/wordprocessingDrawing" xmlns:wp="http://schemas.openxmlformats.org/drawingml/2006/wordprocessingDrawing" xmlns:w10="urn:schemas-microsoft-com:office:word" xmlns:w="http://schemas.openxmlformats.org/wordprocessingml/2006/main" xmlns:w14="http://schemas.microsoft.com/office/word/2010/wordml" xmlns:w15="http://schemas.microsoft.com/office/word/2012/wordml" xmlns:wpg="http://schemas.microsoft.com/office/word/2010/wordprocessingGroup" xmlns:wpi="http://schemas.microsoft.com/office/word/2010/wordprocessingInk" xmlns:wne="http://schemas.microsoft.com/office/word/2006/wordml" xmlns:wps="http://schemas.microsoft.com/office/word/2010/wordprocessingShape" mc:Ignorable="w14 w15 wp14">
   <w:p>
     <w:pPr>
       <w:pStyle w:val="Header"/>
@@ -10966,7 +10964,7 @@
       <w:rPr>
         <w:noProof/>
       </w:rPr>
-      <w:t>3</w:t>
+      <w:t>7</w:t>
     </w:r>
     <w:r>
       <w:fldChar w:fldCharType="end"/>
@@ -10976,7 +10974,7 @@
 </file>
 
 <file path=word/numbering.xml><?xml version="1.0" encoding="utf-8"?>
-<w:numbering xmlns:wpc="http://schemas.microsoft.com/office/word/2010/wordprocessingCanvas" xmlns:cx="http://schemas.microsoft.com/office/drawing/2014/chartex" xmlns:cx1="http://schemas.microsoft.com/office/drawing/2015/9/8/chartex" xmlns:cx2="http://schemas.microsoft.com/office/drawing/2015/10/21/chartex" xmlns:cx3="http://schemas.microsoft.com/office/drawing/2016/5/9/chartex" xmlns:cx4="http://schemas.microsoft.com/office/drawing/2016/5/10/chartex" xmlns:cx5="http://schemas.microsoft.com/office/drawing/2016/5/11/chartex" xmlns:mc="http://schemas.openxmlformats.org/markup-compatibility/2006" xmlns:o="urn:schemas-microsoft-com:office:office" xmlns:r="http://schemas.openxmlformats.org/officeDocument/2006/relationships" xmlns:m="http://schemas.openxmlformats.org/officeDocument/2006/math" xmlns:v="urn:schemas-microsoft-com:vml" xmlns:wp14="http://schemas.microsoft.com/office/word/2010/wordprocessingDrawing" xmlns:wp="http://schemas.openxmlformats.org/drawingml/2006/wordprocessingDrawing" xmlns:w10="urn:schemas-microsoft-com:office:word" xmlns:w="http://schemas.openxmlformats.org/wordprocessingml/2006/main" xmlns:w14="http://schemas.microsoft.com/office/word/2010/wordml" xmlns:w15="http://schemas.microsoft.com/office/word/2012/wordml" xmlns:w16se="http://schemas.microsoft.com/office/word/2015/wordml/symex" xmlns:wpg="http://schemas.microsoft.com/office/word/2010/wordprocessingGroup" xmlns:wpi="http://schemas.microsoft.com/office/word/2010/wordprocessingInk" xmlns:wne="http://schemas.microsoft.com/office/word/2006/wordml" xmlns:wps="http://schemas.microsoft.com/office/word/2010/wordprocessingShape" mc:Ignorable="w14 w15 w16se wp14">
+<w:numbering xmlns:wpc="http://schemas.microsoft.com/office/word/2010/wordprocessingCanvas" xmlns:mc="http://schemas.openxmlformats.org/markup-compatibility/2006" xmlns:o="urn:schemas-microsoft-com:office:office" xmlns:r="http://schemas.openxmlformats.org/officeDocument/2006/relationships" xmlns:m="http://schemas.openxmlformats.org/officeDocument/2006/math" xmlns:v="urn:schemas-microsoft-com:vml" xmlns:wp14="http://schemas.microsoft.com/office/word/2010/wordprocessingDrawing" xmlns:wp="http://schemas.openxmlformats.org/drawingml/2006/wordprocessingDrawing" xmlns:w10="urn:schemas-microsoft-com:office:word" xmlns:w="http://schemas.openxmlformats.org/wordprocessingml/2006/main" xmlns:w14="http://schemas.microsoft.com/office/word/2010/wordml" xmlns:w15="http://schemas.microsoft.com/office/word/2012/wordml" xmlns:wpg="http://schemas.microsoft.com/office/word/2010/wordprocessingGroup" xmlns:wpi="http://schemas.microsoft.com/office/word/2010/wordprocessingInk" xmlns:wne="http://schemas.microsoft.com/office/word/2006/wordml" xmlns:wps="http://schemas.microsoft.com/office/word/2010/wordprocessingShape" mc:Ignorable="w14 w15 wp14">
   <w:abstractNum w:abstractNumId="0" w15:restartNumberingAfterBreak="0">
     <w:nsid w:val="00CB1A1F"/>
     <w:multiLevelType w:val="multilevel"/>
@@ -14165,7 +14163,7 @@
 </file>
 
 <file path=word/styles.xml><?xml version="1.0" encoding="utf-8"?>
-<w:styles xmlns:mc="http://schemas.openxmlformats.org/markup-compatibility/2006" xmlns:r="http://schemas.openxmlformats.org/officeDocument/2006/relationships" xmlns:w="http://schemas.openxmlformats.org/wordprocessingml/2006/main" xmlns:w14="http://schemas.microsoft.com/office/word/2010/wordml" xmlns:w15="http://schemas.microsoft.com/office/word/2012/wordml" xmlns:w16se="http://schemas.microsoft.com/office/word/2015/wordml/symex" mc:Ignorable="w14 w15 w16se">
+<w:styles xmlns:mc="http://schemas.openxmlformats.org/markup-compatibility/2006" xmlns:r="http://schemas.openxmlformats.org/officeDocument/2006/relationships" xmlns:w="http://schemas.openxmlformats.org/wordprocessingml/2006/main" xmlns:w14="http://schemas.microsoft.com/office/word/2010/wordml" xmlns:w15="http://schemas.microsoft.com/office/word/2012/wordml" mc:Ignorable="w14 w15">
   <w:docDefaults>
     <w:rPrDefault>
       <w:rPr>
@@ -14175,7 +14173,7 @@
     </w:rPrDefault>
     <w:pPrDefault/>
   </w:docDefaults>
-  <w:latentStyles w:defLockedState="0" w:defUIPriority="99" w:defSemiHidden="0" w:defUnhideWhenUsed="0" w:defQFormat="0" w:count="374">
+  <w:latentStyles w:defLockedState="0" w:defUIPriority="99" w:defSemiHidden="0" w:defUnhideWhenUsed="0" w:defQFormat="0" w:count="371">
     <w:lsdException w:name="Normal" w:uiPriority="0" w:qFormat="1"/>
     <w:lsdException w:name="heading 1" w:uiPriority="9" w:qFormat="1"/>
     <w:lsdException w:name="heading 2" w:uiPriority="9" w:qFormat="1"/>
@@ -14547,9 +14545,6 @@
     <w:lsdException w:name="List Table 5 Dark Accent 6" w:uiPriority="50"/>
     <w:lsdException w:name="List Table 6 Colorful Accent 6" w:uiPriority="51"/>
     <w:lsdException w:name="List Table 7 Colorful Accent 6" w:uiPriority="52"/>
-    <w:lsdException w:name="Mention" w:semiHidden="1" w:unhideWhenUsed="1"/>
-    <w:lsdException w:name="Smart Hyperlink" w:semiHidden="1" w:unhideWhenUsed="1"/>
-    <w:lsdException w:name="Hashtag" w:semiHidden="1" w:unhideWhenUsed="1"/>
   </w:latentStyles>
   <w:style w:type="paragraph" w:default="1" w:styleId="Normal">
     <w:name w:val="Normal"/>

</xml_diff>